<commit_message>
Small fixes on the layout of one graph (part of the text was not there)
</commit_message>
<xml_diff>
--- a/Seed-IT - rapport final.docx
+++ b/Seed-IT - rapport final.docx
@@ -1153,7 +1153,6 @@
         </w:rPr>
       </w:sdtEndPr>
       <w:sdtContent>
-        <w:bookmarkStart w:id="0" w:name="_GoBack" w:displacedByCustomXml="prev"/>
         <w:p>
           <w:pPr>
             <w:pStyle w:val="En-ttedetabledesmatires"/>
@@ -4759,7 +4758,6 @@
             <w:fldChar w:fldCharType="end"/>
           </w:r>
         </w:p>
-        <w:bookmarkEnd w:id="0" w:displacedByCustomXml="next"/>
       </w:sdtContent>
     </w:sdt>
     <w:p>
@@ -4781,11 +4779,12 @@
       <w:pPr>
         <w:pStyle w:val="Titre1"/>
       </w:pPr>
-      <w:bookmarkStart w:id="1" w:name="_Toc27584851"/>
-      <w:r>
+      <w:bookmarkStart w:id="0" w:name="_Toc27584851"/>
+      <w:r>
+        <w:lastRenderedPageBreak/>
         <w:t>Présentation du projet</w:t>
       </w:r>
-      <w:bookmarkEnd w:id="1"/>
+      <w:bookmarkEnd w:id="0"/>
     </w:p>
     <w:p>
       <w:r>
@@ -4823,11 +4822,11 @@
       <w:pPr>
         <w:pStyle w:val="Titre2"/>
       </w:pPr>
-      <w:bookmarkStart w:id="2" w:name="_Toc27584852"/>
+      <w:bookmarkStart w:id="1" w:name="_Toc27584852"/>
       <w:r>
         <w:t>Liens utiles et outils</w:t>
       </w:r>
-      <w:bookmarkEnd w:id="2"/>
+      <w:bookmarkEnd w:id="1"/>
     </w:p>
     <w:p>
       <w:r>
@@ -5019,11 +5018,12 @@
       <w:pPr>
         <w:pStyle w:val="Titre1"/>
       </w:pPr>
-      <w:bookmarkStart w:id="3" w:name="_Toc27584853"/>
-      <w:r>
+      <w:bookmarkStart w:id="2" w:name="_Toc27584853"/>
+      <w:r>
+        <w:lastRenderedPageBreak/>
         <w:t>Présentation équipe - gestion de projet</w:t>
       </w:r>
-      <w:bookmarkEnd w:id="3"/>
+      <w:bookmarkEnd w:id="2"/>
     </w:p>
     <w:p>
       <w:pPr>
@@ -5642,6 +5642,7 @@
         <w:rPr>
           <w:rFonts w:eastAsia="Times New Roman" w:cstheme="minorHAnsi"/>
         </w:rPr>
+        <w:lastRenderedPageBreak/>
         <w:t>Raspberry Pi - communication</w:t>
       </w:r>
     </w:p>
@@ -5785,9 +5786,9 @@
           <w:szCs w:val="24"/>
         </w:rPr>
       </w:pPr>
-      <w:bookmarkStart w:id="4" w:name="_heading=h.br1dxjdb3ctr" w:colFirst="0" w:colLast="0"/>
-      <w:bookmarkStart w:id="5" w:name="_Toc27584854"/>
-      <w:bookmarkEnd w:id="4"/>
+      <w:bookmarkStart w:id="3" w:name="_heading=h.br1dxjdb3ctr" w:colFirst="0" w:colLast="0"/>
+      <w:bookmarkStart w:id="4" w:name="_Toc27584854"/>
+      <w:bookmarkEnd w:id="3"/>
       <w:r>
         <w:rPr>
           <w:sz w:val="24"/>
@@ -5795,7 +5796,7 @@
         </w:rPr>
         <w:t>Les réunions</w:t>
       </w:r>
-      <w:bookmarkEnd w:id="5"/>
+      <w:bookmarkEnd w:id="4"/>
       <w:r>
         <w:rPr>
           <w:sz w:val="24"/>
@@ -5832,8 +5833,8 @@
       <w:r>
         <w:t xml:space="preserve">équipe. </w:t>
       </w:r>
-      <w:bookmarkStart w:id="6" w:name="_heading=h.h2ea24fu672e" w:colFirst="0" w:colLast="0"/>
-      <w:bookmarkEnd w:id="6"/>
+      <w:bookmarkStart w:id="5" w:name="_heading=h.h2ea24fu672e" w:colFirst="0" w:colLast="0"/>
+      <w:bookmarkEnd w:id="5"/>
     </w:p>
     <w:p>
       <w:pPr>
@@ -5844,9 +5845,9 @@
           <w:szCs w:val="24"/>
         </w:rPr>
       </w:pPr>
-      <w:bookmarkStart w:id="7" w:name="_heading=h.40mjdok1a4s" w:colFirst="0" w:colLast="0"/>
-      <w:bookmarkStart w:id="8" w:name="_Toc27584855"/>
-      <w:bookmarkEnd w:id="7"/>
+      <w:bookmarkStart w:id="6" w:name="_heading=h.40mjdok1a4s" w:colFirst="0" w:colLast="0"/>
+      <w:bookmarkStart w:id="7" w:name="_Toc27584855"/>
+      <w:bookmarkEnd w:id="6"/>
       <w:r>
         <w:rPr>
           <w:sz w:val="24"/>
@@ -5854,7 +5855,7 @@
         </w:rPr>
         <w:t>Agile</w:t>
       </w:r>
-      <w:bookmarkEnd w:id="8"/>
+      <w:bookmarkEnd w:id="7"/>
     </w:p>
     <w:p>
       <w:r>
@@ -5940,11 +5941,11 @@
           <w:szCs w:val="24"/>
         </w:rPr>
       </w:pPr>
-      <w:bookmarkStart w:id="9" w:name="_heading=h.4jy50a5e16il" w:colFirst="0" w:colLast="0"/>
-      <w:bookmarkStart w:id="10" w:name="_heading=h.dv117vhfir1" w:colFirst="0" w:colLast="0"/>
-      <w:bookmarkStart w:id="11" w:name="_Toc27584856"/>
+      <w:bookmarkStart w:id="8" w:name="_heading=h.4jy50a5e16il" w:colFirst="0" w:colLast="0"/>
+      <w:bookmarkStart w:id="9" w:name="_heading=h.dv117vhfir1" w:colFirst="0" w:colLast="0"/>
+      <w:bookmarkStart w:id="10" w:name="_Toc27584856"/>
+      <w:bookmarkEnd w:id="8"/>
       <w:bookmarkEnd w:id="9"/>
-      <w:bookmarkEnd w:id="10"/>
       <w:r>
         <w:rPr>
           <w:sz w:val="24"/>
@@ -5952,7 +5953,7 @@
         </w:rPr>
         <w:t>Moyen de communication</w:t>
       </w:r>
-      <w:bookmarkEnd w:id="11"/>
+      <w:bookmarkEnd w:id="10"/>
     </w:p>
     <w:p>
       <w:r>
@@ -5985,11 +5986,12 @@
       <w:pPr>
         <w:pStyle w:val="Titre1"/>
       </w:pPr>
-      <w:bookmarkStart w:id="12" w:name="_Toc27584857"/>
-      <w:r>
+      <w:bookmarkStart w:id="11" w:name="_Toc27584857"/>
+      <w:r>
+        <w:lastRenderedPageBreak/>
         <w:t>Timing</w:t>
       </w:r>
-      <w:bookmarkEnd w:id="12"/>
+      <w:bookmarkEnd w:id="11"/>
     </w:p>
     <w:p>
       <w:r>
@@ -6019,7 +6021,13 @@
       </w:r>
     </w:p>
     <w:p>
-      <w:r>
+      <w:pPr>
+        <w:jc w:val="center"/>
+      </w:pPr>
+      <w:r>
+        <w:rPr>
+          <w:noProof/>
+        </w:rPr>
         <w:drawing>
           <wp:anchor distT="114300" distB="114300" distL="114300" distR="114300" simplePos="0" relativeHeight="251667456" behindDoc="0" locked="0" layoutInCell="1" hidden="0" allowOverlap="1" wp14:anchorId="64375171" wp14:editId="740A1A2D">
             <wp:simplePos x="0" y="0"/>
@@ -6261,121 +6269,123 @@
       <w:pPr>
         <w:pStyle w:val="Titre1"/>
       </w:pPr>
-      <w:bookmarkStart w:id="13" w:name="_Toc27584858"/>
-      <w:r>
+      <w:bookmarkStart w:id="12" w:name="_Toc27584858"/>
+      <w:r>
+        <w:lastRenderedPageBreak/>
         <w:t>Intérêt</w:t>
       </w:r>
+      <w:bookmarkEnd w:id="12"/>
+    </w:p>
+    <w:p>
+      <w:r>
+        <w:t>Depuis des années, de plus en plus de personnes r</w:t>
+      </w:r>
+      <w:r>
+        <w:t>e</w:t>
+      </w:r>
+      <w:r>
+        <w:t>commencent à cultiver dans leur propre jardin. En parlant avec certains de ces «</w:t>
+      </w:r>
+      <w:r>
+        <w:t> </w:t>
+      </w:r>
+      <w:r>
+        <w:t>mini-agriculteurs</w:t>
+      </w:r>
+      <w:r>
+        <w:t> </w:t>
+      </w:r>
+      <w:r>
+        <w:t>» nous nous sommes rendu compte qu’ils ont tous exprimé deux mécontentements, à savoir : «</w:t>
+      </w:r>
+      <w:r>
+        <w:t> </w:t>
+      </w:r>
+      <w:r>
+        <w:t>comment trouver les bonnes graines</w:t>
+      </w:r>
+      <w:r>
+        <w:t> </w:t>
+      </w:r>
+      <w:r>
+        <w:t>?</w:t>
+      </w:r>
+      <w:r>
+        <w:t> </w:t>
+      </w:r>
+      <w:r>
+        <w:t>» et «</w:t>
+      </w:r>
+      <w:r>
+        <w:t> </w:t>
+      </w:r>
+      <w:r>
+        <w:t>quoi faire des graines en trop</w:t>
+      </w:r>
+      <w:r>
+        <w:t> </w:t>
+      </w:r>
+      <w:r>
+        <w:t>?</w:t>
+      </w:r>
+      <w:r>
+        <w:t> </w:t>
+      </w:r>
+      <w:r>
+        <w:t>».</w:t>
+      </w:r>
+    </w:p>
+    <w:p>
+      <w:r>
+        <w:t>Au lieu de jeter les semences, nous proposons une solution parfaite de partage, rencontre, diminution de la famine</w:t>
+      </w:r>
+      <w:r>
+        <w:t>,</w:t>
+      </w:r>
+      <w:r>
+        <w:t xml:space="preserve"> mais aussi de diminution de la pollution. Nous allons créer un site de partage de graines qui mettra en contact les microagriculteurs. </w:t>
+      </w:r>
+    </w:p>
+    <w:p>
+      <w:pPr>
+        <w:pStyle w:val="Titre1"/>
+      </w:pPr>
+      <w:bookmarkStart w:id="13" w:name="_Toc27584859"/>
+      <w:r>
+        <w:t>Le marché</w:t>
+      </w:r>
       <w:bookmarkEnd w:id="13"/>
-    </w:p>
-    <w:p>
-      <w:r>
-        <w:t>Depuis des années, de plus en plus de personnes r</w:t>
-      </w:r>
-      <w:r>
-        <w:t>e</w:t>
-      </w:r>
-      <w:r>
-        <w:t>commencent à cultiver dans leur propre jardin. En parlant avec certains de ces «</w:t>
-      </w:r>
-      <w:r>
-        <w:t> </w:t>
-      </w:r>
-      <w:r>
-        <w:t>mini-agriculteurs</w:t>
-      </w:r>
-      <w:r>
-        <w:t> </w:t>
-      </w:r>
-      <w:r>
-        <w:t>» nous nous sommes rendu compte qu’ils ont tous exprimé deux mécontentements, à savoir : «</w:t>
-      </w:r>
-      <w:r>
-        <w:t> </w:t>
-      </w:r>
-      <w:r>
-        <w:t>comment trouver les bonnes graines</w:t>
-      </w:r>
-      <w:r>
-        <w:t> </w:t>
-      </w:r>
-      <w:r>
-        <w:t>?</w:t>
-      </w:r>
-      <w:r>
-        <w:t> </w:t>
-      </w:r>
-      <w:r>
-        <w:t>» et «</w:t>
-      </w:r>
-      <w:r>
-        <w:t> </w:t>
-      </w:r>
-      <w:r>
-        <w:t>quoi faire des graines en trop</w:t>
-      </w:r>
-      <w:r>
-        <w:t> </w:t>
-      </w:r>
-      <w:r>
-        <w:t>?</w:t>
-      </w:r>
-      <w:r>
-        <w:t> </w:t>
-      </w:r>
-      <w:r>
-        <w:t>».</w:t>
-      </w:r>
-    </w:p>
-    <w:p>
-      <w:r>
-        <w:t>Au lieu de jeter les semences, nous proposons une solution parfaite de partage, rencontre, diminution de la famine</w:t>
+      <w:r>
+        <w:t> </w:t>
+      </w:r>
+    </w:p>
+    <w:p>
+      <w:pPr>
+        <w:pStyle w:val="Titre2"/>
+      </w:pPr>
+      <w:bookmarkStart w:id="14" w:name="_Toc27584860"/>
+      <w:r>
+        <w:t>Enquête</w:t>
+      </w:r>
+      <w:bookmarkEnd w:id="14"/>
+      <w:r>
+        <w:t> </w:t>
+      </w:r>
+    </w:p>
+    <w:p>
+      <w:r>
+        <w:t>Afin de vérifier nos hypothèses</w:t>
       </w:r>
       <w:r>
         <w:t>,</w:t>
       </w:r>
       <w:r>
-        <w:t xml:space="preserve"> mais aussi de diminution de la pollution. Nous allons créer un site de partage de graines qui mettra en contact les microagriculteurs. </w:t>
-      </w:r>
-    </w:p>
-    <w:p>
-      <w:pPr>
-        <w:pStyle w:val="Titre1"/>
-      </w:pPr>
-      <w:bookmarkStart w:id="14" w:name="_Toc27584859"/>
-      <w:r>
-        <w:t>Le marché</w:t>
-      </w:r>
-      <w:bookmarkEnd w:id="14"/>
-      <w:r>
-        <w:t> </w:t>
-      </w:r>
-    </w:p>
-    <w:p>
-      <w:pPr>
-        <w:pStyle w:val="Titre2"/>
-      </w:pPr>
-      <w:bookmarkStart w:id="15" w:name="_Toc27584860"/>
-      <w:r>
-        <w:t>Enquête</w:t>
-      </w:r>
-      <w:bookmarkEnd w:id="15"/>
-      <w:r>
-        <w:t> </w:t>
-      </w:r>
-    </w:p>
-    <w:p>
-      <w:r>
-        <w:t>Afin de vérifier nos hypothèses</w:t>
-      </w:r>
-      <w:r>
-        <w:t>,</w:t>
-      </w:r>
-      <w:r>
         <w:t xml:space="preserve"> nous avons lancé pendant 1 mois une enquête sur notre projet. Cette enquête a été distribuée sur tous les réseaux sociaux, mais aussi sur des groupes spécialisés. Nous allons faire une analyse approfondie de ces résultats et changer notre stratégie de marketing et de conception, en conséquence.</w:t>
       </w:r>
     </w:p>
     <w:p>
       <w:pPr>
+        <w:jc w:val="center"/>
         <w:rPr>
           <w:color w:val="000000"/>
         </w:rPr>
@@ -6437,6 +6447,9 @@
       </w:r>
     </w:p>
     <w:p>
+      <w:pPr>
+        <w:jc w:val="center"/>
+      </w:pPr>
       <w:r>
         <w:rPr>
           <w:color w:val="000000"/>
@@ -6501,6 +6514,7 @@
     </w:p>
     <w:p>
       <w:r>
+        <w:lastRenderedPageBreak/>
         <w:t>Suite à cette étude de marché, nous nous sommes rendu compte de la pertinence qu’avait notre projet, car la plupart de ceux interpellés ont ou connaissent une personne ayant un potager. En ce qui concerne le partage, 58</w:t>
       </w:r>
       <w:r>
@@ -6523,21 +6537,21 @@
       <w:pPr>
         <w:pStyle w:val="Titre2"/>
       </w:pPr>
-      <w:bookmarkStart w:id="16" w:name="_Toc27584861"/>
+      <w:bookmarkStart w:id="15" w:name="_Toc27584861"/>
       <w:r>
         <w:t>Concurrence</w:t>
       </w:r>
+      <w:bookmarkEnd w:id="15"/>
+    </w:p>
+    <w:p>
+      <w:pPr>
+        <w:pStyle w:val="Titre3"/>
+      </w:pPr>
+      <w:bookmarkStart w:id="16" w:name="_Toc27584862"/>
+      <w:r>
+        <w:t>Directe</w:t>
+      </w:r>
       <w:bookmarkEnd w:id="16"/>
-    </w:p>
-    <w:p>
-      <w:pPr>
-        <w:pStyle w:val="Titre3"/>
-      </w:pPr>
-      <w:bookmarkStart w:id="17" w:name="_Toc27584862"/>
-      <w:r>
-        <w:t>Directe</w:t>
-      </w:r>
-      <w:bookmarkEnd w:id="17"/>
     </w:p>
     <w:p>
       <w:r>
@@ -6916,11 +6930,11 @@
       <w:pPr>
         <w:pStyle w:val="Titre3"/>
       </w:pPr>
-      <w:bookmarkStart w:id="18" w:name="_Toc27584863"/>
+      <w:bookmarkStart w:id="17" w:name="_Toc27584863"/>
       <w:r>
         <w:t>Indirecte</w:t>
       </w:r>
-      <w:bookmarkEnd w:id="18"/>
+      <w:bookmarkEnd w:id="17"/>
     </w:p>
     <w:p>
       <w:r>
@@ -6964,11 +6978,11 @@
       <w:pPr>
         <w:pStyle w:val="Titre2"/>
       </w:pPr>
-      <w:bookmarkStart w:id="19" w:name="_Toc27584864"/>
+      <w:bookmarkStart w:id="18" w:name="_Toc27584864"/>
       <w:r>
         <w:t>Nos avantages</w:t>
       </w:r>
-      <w:bookmarkEnd w:id="19"/>
+      <w:bookmarkEnd w:id="18"/>
     </w:p>
     <w:p>
       <w:pPr>
@@ -6981,26 +6995,26 @@
       <w:r>
         <w:br/>
       </w:r>
-      <w:bookmarkStart w:id="20" w:name="_Toc27584865"/>
+      <w:bookmarkStart w:id="19" w:name="_Toc27584865"/>
       <w:r>
         <w:t>Conceptuellement</w:t>
       </w:r>
+      <w:bookmarkEnd w:id="19"/>
+    </w:p>
+    <w:p>
+      <w:r>
+        <w:t>Par rapport à notre concurrence, nous offrons un système sécurisé de mise en ligne de graines. De plus, nous proposons, dans la version Premium, un accès illimité à notre base de données et à notre service de surveillance de graines. Une fois la version Premium choisie, nous allons envoyer au client un Raspberry Pi avec une sonde de température et humidité, afin de montrer l’état de ces graines aux autres clients. Cet aspect rendra notre plateforme plus fiable et cela montrera aux clients que les graines sont gardées dans un endroit avec des conditions environnantes convenables.</w:t>
+      </w:r>
+    </w:p>
+    <w:p>
+      <w:pPr>
+        <w:pStyle w:val="Titre3"/>
+      </w:pPr>
+      <w:bookmarkStart w:id="20" w:name="_Toc27584866"/>
+      <w:r>
+        <w:t>Inégalités réduites</w:t>
+      </w:r>
       <w:bookmarkEnd w:id="20"/>
-    </w:p>
-    <w:p>
-      <w:r>
-        <w:t>Par rapport à notre concurrence, nous offrons un système sécurisé de mise en ligne de graines. De plus, nous proposons, dans la version Premium, un accès illimité à notre base de données et à notre service de surveillance de graines. Une fois la version Premium choisie, nous allons envoyer au client un Raspberry Pi avec une sonde de température et humidité, afin de montrer l’état de ces graines aux autres clients. Cet aspect rendra notre plateforme plus fiable et cela montrera aux clients que les graines sont gardées dans un endroit avec des conditions environnantes convenables.</w:t>
-      </w:r>
-    </w:p>
-    <w:p>
-      <w:pPr>
-        <w:pStyle w:val="Titre3"/>
-      </w:pPr>
-      <w:bookmarkStart w:id="21" w:name="_Toc27584866"/>
-      <w:r>
-        <w:t>Inégalités réduites</w:t>
-      </w:r>
-      <w:bookmarkEnd w:id="21"/>
     </w:p>
     <w:p>
       <w:r>
@@ -7023,6 +7037,7 @@
       <w:pPr>
         <w:pStyle w:val="NormalWeb"/>
         <w:spacing w:before="280" w:beforeAutospacing="0" w:after="280" w:afterAutospacing="0"/>
+        <w:jc w:val="center"/>
         <w:rPr>
           <w:color w:val="000000"/>
         </w:rPr>
@@ -7034,6 +7049,7 @@
           <w:color w:val="000000"/>
           <w:bdr w:val="none" w:sz="0" w:space="0" w:color="auto" w:frame="1"/>
         </w:rPr>
+        <w:lastRenderedPageBreak/>
         <w:drawing>
           <wp:inline distT="0" distB="0" distL="0" distR="0" wp14:anchorId="34953D4E" wp14:editId="5D60D38F">
             <wp:extent cx="4572000" cy="2743200"/>
@@ -7103,6 +7119,7 @@
       <w:pPr>
         <w:pStyle w:val="NormalWeb"/>
         <w:spacing w:before="280" w:beforeAutospacing="0" w:after="280" w:afterAutospacing="0"/>
+        <w:jc w:val="center"/>
         <w:rPr>
           <w:color w:val="000000"/>
         </w:rPr>
@@ -7374,93 +7391,94 @@
       <w:pPr>
         <w:pStyle w:val="Titre3"/>
       </w:pPr>
-      <w:bookmarkStart w:id="22" w:name="_Toc27584867"/>
-      <w:r>
+      <w:bookmarkStart w:id="21" w:name="_Toc27584867"/>
+      <w:r>
+        <w:lastRenderedPageBreak/>
         <w:t>Green-IT</w:t>
       </w:r>
+      <w:bookmarkEnd w:id="21"/>
+    </w:p>
+    <w:p>
+      <w:r>
+        <w:t>Nous utilisons un hébergement chez OVH, qui est une des entreprises qui montre le plus d’inquiétude par rapport au changement environnant. Grâce à cela, ils ont transformé leurs data centers en investissant des sommes importantes dans la modernisation de systèmes de refroidissement qui utilisent 200</w:t>
+      </w:r>
+      <w:r>
+        <w:t> </w:t>
+      </w:r>
+      <w:r>
+        <w:t>% moins d’énergie pour garder une température optimale.</w:t>
+      </w:r>
+    </w:p>
+    <w:p>
+      <w:r>
+        <w:t xml:space="preserve">En ce qui concerne notre site web, nous avons compressé au maximum les images et nous avons utilisé un </w:t>
+      </w:r>
+      <w:r>
+        <w:t>pré</w:t>
+      </w:r>
+      <w:r>
+        <w:t>chargement dans la cache de notre site. La cache est utile lorsque le client utilisera de nouveau notre site, il ne devra pas retélécharger le contenu qui n’a pas changé.</w:t>
+      </w:r>
+    </w:p>
+    <w:p>
+      <w:r>
+        <w:t>Le Raspberry Pi</w:t>
+      </w:r>
+      <w:r>
+        <w:t> </w:t>
+      </w:r>
+      <w:r>
+        <w:t>0</w:t>
+      </w:r>
+      <w:r>
+        <w:t> </w:t>
+      </w:r>
+      <w:r>
+        <w:t>que nous allons utiliser est extrêmement économique</w:t>
+      </w:r>
+      <w:r>
+        <w:t>,</w:t>
+      </w:r>
+      <w:r>
+        <w:t xml:space="preserve"> mais il a surtout comme avantage le fait de trouver toutes les pièces de rechange nécessaire. Une fois sa durée de vie atteinte (plus ou moins 10 ans), nous allons les récupérer, changer les condensateurs et les remettre en vente pour un autre client. Cela empêcherait un gaspillage inutile et créerait en même temps une économie circulaire qui est en harmonie avec notre projet de consommation et production durable.  </w:t>
+      </w:r>
+    </w:p>
+    <w:p>
+      <w:pPr>
+        <w:pStyle w:val="Titre3"/>
+      </w:pPr>
+      <w:bookmarkStart w:id="22" w:name="_Toc27584868"/>
+      <w:r>
+        <w:t>Une plateforme pour tous</w:t>
+      </w:r>
       <w:bookmarkEnd w:id="22"/>
     </w:p>
     <w:p>
       <w:r>
-        <w:t>Nous utilisons un hébergement chez OVH, qui est une des entreprises qui montre le plus d’inquiétude par rapport au changement environnant. Grâce à cela, ils ont transformé leurs data centers en investissant des sommes importantes dans la modernisation de systèmes de refroidissement qui utilisent 200</w:t>
-      </w:r>
-      <w:r>
-        <w:t> </w:t>
-      </w:r>
-      <w:r>
-        <w:t>% moins d’énergie pour garder une température optimale.</w:t>
-      </w:r>
-    </w:p>
-    <w:p>
-      <w:r>
-        <w:t xml:space="preserve">En ce qui concerne notre site web, nous avons compressé au maximum les images et nous avons utilisé un </w:t>
-      </w:r>
-      <w:r>
-        <w:t>pré</w:t>
-      </w:r>
-      <w:r>
-        <w:t>chargement dans la cache de notre site. La cache est utile lorsque le client utilisera de nouveau notre site, il ne devra pas retélécharger le contenu qui n’a pas changé.</w:t>
-      </w:r>
-    </w:p>
-    <w:p>
-      <w:r>
-        <w:t>Le Raspberry Pi</w:t>
-      </w:r>
-      <w:r>
-        <w:t> </w:t>
-      </w:r>
-      <w:r>
-        <w:t>0</w:t>
-      </w:r>
-      <w:r>
-        <w:t> </w:t>
-      </w:r>
-      <w:r>
-        <w:t>que nous allons utiliser est extrêmement économique</w:t>
+        <w:t>Notre site sera créé afin de permettre une utilisation facile par les personnes présentant des  déficiences visuelles. Nous avons affecté une personne à cette tâche</w:t>
       </w:r>
       <w:r>
         <w:t>,</w:t>
       </w:r>
       <w:r>
-        <w:t xml:space="preserve"> mais il a surtout comme avantage le fait de trouver toutes les pièces de rechange nécessaire. Une fois sa durée de vie atteinte (plus ou moins 10 ans), nous allons les récupérer, changer les condensateurs et les remettre en vente pour un autre client. Cela empêcherait un gaspillage inutile et créerait en même temps une économie circulaire qui est en harmonie avec notre projet de consommation et production durable.  </w:t>
+        <w:t xml:space="preserve"> car afin de créer une communauté, il est avant tout important d’intégrer tout type de personne, tel que : les riches, les pauvres, les jeunes, les adultes</w:t>
+      </w:r>
+      <w:r>
+        <w:t>,</w:t>
+      </w:r>
+      <w:r>
+        <w:t xml:space="preserve"> mais aussi les personnes ayant un certain type de handicap.</w:t>
       </w:r>
     </w:p>
     <w:p>
       <w:pPr>
         <w:pStyle w:val="Titre3"/>
       </w:pPr>
-      <w:bookmarkStart w:id="23" w:name="_Toc27584868"/>
-      <w:r>
-        <w:t>Une plateforme pour tous</w:t>
+      <w:bookmarkStart w:id="23" w:name="_Toc27584869"/>
+      <w:r>
+        <w:t>Utilisation</w:t>
       </w:r>
       <w:bookmarkEnd w:id="23"/>
-    </w:p>
-    <w:p>
-      <w:r>
-        <w:t>Notre site sera créé afin de permettre une utilisation facile par les personnes présentant des  déficiences visuelles. Nous avons affecté une personne à cette tâche</w:t>
-      </w:r>
-      <w:r>
-        <w:t>,</w:t>
-      </w:r>
-      <w:r>
-        <w:t xml:space="preserve"> car afin de créer une communauté, il est avant tout important d’intégrer tout type de personne, tel que : les riches, les pauvres, les jeunes, les adultes</w:t>
-      </w:r>
-      <w:r>
-        <w:t>,</w:t>
-      </w:r>
-      <w:r>
-        <w:t xml:space="preserve"> mais aussi les personnes ayant un certain type de handicap.</w:t>
-      </w:r>
-    </w:p>
-    <w:p>
-      <w:pPr>
-        <w:pStyle w:val="Titre3"/>
-      </w:pPr>
-      <w:bookmarkStart w:id="24" w:name="_Toc27584869"/>
-      <w:r>
-        <w:t>Utilisation</w:t>
-      </w:r>
-      <w:bookmarkEnd w:id="24"/>
     </w:p>
     <w:p>
       <w:r>
@@ -7482,21 +7500,22 @@
       <w:pPr>
         <w:pStyle w:val="Titre1"/>
       </w:pPr>
-      <w:bookmarkStart w:id="25" w:name="_Toc27584870"/>
-      <w:r>
+      <w:bookmarkStart w:id="24" w:name="_Toc27584870"/>
+      <w:r>
+        <w:lastRenderedPageBreak/>
         <w:t>Fonctionnalités &amp; sécurité - intégration</w:t>
       </w:r>
+      <w:bookmarkEnd w:id="24"/>
+    </w:p>
+    <w:p>
+      <w:pPr>
+        <w:pStyle w:val="Titre2"/>
+      </w:pPr>
+      <w:bookmarkStart w:id="25" w:name="_Toc27584871"/>
+      <w:r>
+        <w:t>Fonctionnalités &amp; sécurité</w:t>
+      </w:r>
       <w:bookmarkEnd w:id="25"/>
-    </w:p>
-    <w:p>
-      <w:pPr>
-        <w:pStyle w:val="Titre2"/>
-      </w:pPr>
-      <w:bookmarkStart w:id="26" w:name="_Toc27584871"/>
-      <w:r>
-        <w:t>Fonctionnalités &amp; sécurité</w:t>
-      </w:r>
-      <w:bookmarkEnd w:id="26"/>
     </w:p>
     <w:p>
       <w:pPr>
@@ -7910,11 +7929,11 @@
           <w:color w:val="000000"/>
         </w:rPr>
       </w:pPr>
-      <w:bookmarkStart w:id="27" w:name="_Toc27584872"/>
+      <w:bookmarkStart w:id="26" w:name="_Toc27584872"/>
       <w:r>
         <w:t>Aspect d’intégration</w:t>
       </w:r>
-      <w:bookmarkEnd w:id="27"/>
+      <w:bookmarkEnd w:id="26"/>
     </w:p>
     <w:p>
       <w:r>
@@ -7931,6 +7950,7 @@
       <w:pPr>
         <w:pStyle w:val="NormalWeb"/>
         <w:spacing w:before="0" w:beforeAutospacing="0" w:after="160" w:afterAutospacing="0"/>
+        <w:jc w:val="center"/>
         <w:rPr>
           <w:color w:val="000000"/>
         </w:rPr>
@@ -8066,6 +8086,7 @@
       <w:pPr>
         <w:pStyle w:val="NormalWeb"/>
         <w:spacing w:before="0" w:beforeAutospacing="0" w:after="160" w:afterAutospacing="0"/>
+        <w:jc w:val="center"/>
         <w:rPr>
           <w:color w:val="000000"/>
         </w:rPr>
@@ -8144,45 +8165,13 @@
           <w:sz w:val="18"/>
           <w:szCs w:val="18"/>
         </w:rPr>
-        <w:t>Figure </w:t>
-      </w:r>
-      <w:r>
-        <w:rPr>
-          <w:rFonts w:ascii="&amp;quot" w:hAnsi="&amp;quot"/>
-          <w:i/>
-          <w:iCs/>
-          <w:color w:val="538135"/>
-          <w:sz w:val="18"/>
-          <w:szCs w:val="18"/>
-        </w:rPr>
-        <w:t>2</w:t>
-      </w:r>
-      <w:r>
-        <w:rPr>
-          <w:rFonts w:ascii="&amp;quot" w:hAnsi="&amp;quot"/>
-          <w:i/>
-          <w:iCs/>
-          <w:color w:val="538135"/>
-          <w:sz w:val="18"/>
-          <w:szCs w:val="18"/>
-        </w:rPr>
-        <w:t xml:space="preserve"> - Schéma </w:t>
-      </w:r>
-      <w:r>
-        <w:rPr>
-          <w:rFonts w:ascii="&amp;quot" w:hAnsi="&amp;quot"/>
-          <w:i/>
-          <w:iCs/>
-          <w:color w:val="538135"/>
-          <w:sz w:val="18"/>
-          <w:szCs w:val="18"/>
-        </w:rPr>
-        <w:t>Entité-Relation</w:t>
+        <w:t>Figure 2 - Schéma Entité-Relation</w:t>
       </w:r>
     </w:p>
     <w:p/>
     <w:p>
       <w:r>
+        <w:lastRenderedPageBreak/>
         <w:t>Pour le côté IoT, notre vision s’est portée sur Python pour deux raisons</w:t>
       </w:r>
       <w:r>
@@ -8442,16 +8431,18 @@
       <w:pPr>
         <w:pStyle w:val="Titre1"/>
       </w:pPr>
-      <w:bookmarkStart w:id="28" w:name="_Toc27584873"/>
-      <w:r>
+      <w:bookmarkStart w:id="27" w:name="_Toc27584873"/>
+      <w:r>
+        <w:lastRenderedPageBreak/>
         <w:t>Nos clients</w:t>
       </w:r>
-      <w:bookmarkEnd w:id="28"/>
+      <w:bookmarkEnd w:id="27"/>
     </w:p>
     <w:p>
       <w:pPr>
         <w:pStyle w:val="NormalWeb"/>
         <w:spacing w:before="280" w:beforeAutospacing="0" w:after="280" w:afterAutospacing="0"/>
+        <w:jc w:val="center"/>
         <w:rPr>
           <w:color w:val="000000"/>
         </w:rPr>
@@ -8534,6 +8525,7 @@
       <w:pPr>
         <w:pStyle w:val="NormalWeb"/>
         <w:spacing w:before="280" w:beforeAutospacing="0" w:after="280" w:afterAutospacing="0"/>
+        <w:jc w:val="center"/>
         <w:rPr>
           <w:color w:val="000000"/>
         </w:rPr>
@@ -8601,6 +8593,7 @@
       <w:pPr>
         <w:pStyle w:val="NormalWeb"/>
         <w:spacing w:before="280" w:beforeAutospacing="0" w:after="280" w:afterAutospacing="0"/>
+        <w:jc w:val="center"/>
         <w:rPr>
           <w:color w:val="000000"/>
         </w:rPr>
@@ -8614,6 +8607,7 @@
           <w:szCs w:val="22"/>
           <w:bdr w:val="none" w:sz="0" w:space="0" w:color="auto" w:frame="1"/>
         </w:rPr>
+        <w:lastRenderedPageBreak/>
         <w:drawing>
           <wp:inline distT="0" distB="0" distL="0" distR="0" wp14:anchorId="3E48F506" wp14:editId="2E330546">
             <wp:extent cx="4572000" cy="2743200"/>
@@ -8693,6 +8687,7 @@
       <w:pPr>
         <w:pStyle w:val="NormalWeb"/>
         <w:spacing w:before="280" w:beforeAutospacing="0" w:after="280" w:afterAutospacing="0"/>
+        <w:jc w:val="center"/>
         <w:rPr>
           <w:color w:val="000000"/>
         </w:rPr>
@@ -8792,21 +8787,22 @@
       <w:pPr>
         <w:pStyle w:val="Titre1"/>
       </w:pPr>
-      <w:bookmarkStart w:id="29" w:name="_Toc27584874"/>
-      <w:r>
+      <w:bookmarkStart w:id="28" w:name="_Toc27584874"/>
+      <w:r>
+        <w:lastRenderedPageBreak/>
         <w:t>Modèle économique</w:t>
       </w:r>
+      <w:bookmarkEnd w:id="28"/>
+    </w:p>
+    <w:p>
+      <w:pPr>
+        <w:pStyle w:val="Titre2"/>
+      </w:pPr>
+      <w:bookmarkStart w:id="29" w:name="_Toc27584875"/>
+      <w:r>
+        <w:t>Source de revenus</w:t>
+      </w:r>
       <w:bookmarkEnd w:id="29"/>
-    </w:p>
-    <w:p>
-      <w:pPr>
-        <w:pStyle w:val="Titre2"/>
-      </w:pPr>
-      <w:bookmarkStart w:id="30" w:name="_Toc27584875"/>
-      <w:r>
-        <w:t>Source de revenus</w:t>
-      </w:r>
-      <w:bookmarkEnd w:id="30"/>
     </w:p>
     <w:p>
       <w:pPr>
@@ -8844,25 +8840,7 @@
           <w:sz w:val="22"/>
           <w:szCs w:val="22"/>
         </w:rPr>
-        <w:t xml:space="preserve"> </w:t>
-      </w:r>
-      <w:r>
-        <w:rPr>
-          <w:rFonts w:asciiTheme="minorHAnsi" w:hAnsiTheme="minorHAnsi" w:cstheme="minorHAnsi"/>
-          <w:color w:val="000000"/>
-          <w:sz w:val="22"/>
-          <w:szCs w:val="22"/>
-        </w:rPr>
-        <w:t>nous proposons</w:t>
-      </w:r>
-      <w:r>
-        <w:rPr>
-          <w:rFonts w:asciiTheme="minorHAnsi" w:hAnsiTheme="minorHAnsi" w:cstheme="minorHAnsi"/>
-          <w:color w:val="000000"/>
-          <w:sz w:val="22"/>
-          <w:szCs w:val="22"/>
-        </w:rPr>
-        <w:t xml:space="preserve"> trois plans différents à nos clients, à savoir :</w:t>
+        <w:t xml:space="preserve"> nous proposons trois plans différents à nos clients, à savoir :</w:t>
       </w:r>
     </w:p>
     <w:tbl>
@@ -9301,11 +9279,11 @@
           <w:color w:val="000000"/>
         </w:rPr>
       </w:pPr>
-      <w:bookmarkStart w:id="31" w:name="_Toc27584876"/>
+      <w:bookmarkStart w:id="30" w:name="_Toc27584876"/>
       <w:r>
         <w:t>Stratégie commerciale</w:t>
       </w:r>
-      <w:bookmarkEnd w:id="31"/>
+      <w:bookmarkEnd w:id="30"/>
       <w:r>
         <w:t> </w:t>
       </w:r>
@@ -9403,8 +9381,9 @@
       <w:pPr>
         <w:pStyle w:val="Titre1"/>
       </w:pPr>
-      <w:bookmarkStart w:id="32" w:name="_Toc27584877"/>
-      <w:r>
+      <w:bookmarkStart w:id="31" w:name="_Toc27584877"/>
+      <w:r>
+        <w:lastRenderedPageBreak/>
         <w:t>Formes juridiques</w:t>
       </w:r>
       <w:r>
@@ -9416,90 +9395,90 @@
       <w:r>
         <w:t>Structure</w:t>
       </w:r>
+      <w:bookmarkEnd w:id="31"/>
+    </w:p>
+    <w:p>
+      <w:r>
+        <w:t>Chaque membre de l’équipe aura un statut d’indépendant au début, afin de diminuer les dégâts dans le cas o</w:t>
+      </w:r>
+      <w:r>
+        <w:t>ù</w:t>
+      </w:r>
+      <w:r>
+        <w:t xml:space="preserve"> le projet ne fonctionnera pas. Une fois le projet lancé et bien fonctionnel, nous pourrons lancer une SPRL et chaque membre obtiendront 14,3</w:t>
+      </w:r>
+      <w:r>
+        <w:t> </w:t>
+      </w:r>
+      <w:r>
+        <w:t>% de l’entreprise.</w:t>
+      </w:r>
+    </w:p>
+    <w:p>
+      <w:r>
+        <w:t>En tant qu’étudiant</w:t>
+      </w:r>
+      <w:r>
+        <w:t>s</w:t>
+      </w:r>
+      <w:r>
+        <w:t xml:space="preserve"> indépendant</w:t>
+      </w:r>
+      <w:r>
+        <w:t>s</w:t>
+      </w:r>
+      <w:r>
+        <w:t xml:space="preserve">, nous sommes exonérés de taxes tant que nous </w:t>
+      </w:r>
+      <w:r>
+        <w:t xml:space="preserve">ne </w:t>
+      </w:r>
+      <w:r>
+        <w:t>dépassons pas 6</w:t>
+      </w:r>
+      <w:r>
+        <w:t>.</w:t>
+      </w:r>
+      <w:r>
+        <w:t>900</w:t>
+      </w:r>
+      <w:r>
+        <w:t> </w:t>
+      </w:r>
+      <w:r>
+        <w:t>€ par an. De plus, en tant que jeune entreprise nous pouvons demander une exonération à la TVA à condition de ne pas dépasser un chiffre d’affaires annuel de 25</w:t>
+      </w:r>
+      <w:r>
+        <w:t>.</w:t>
+      </w:r>
+      <w:r>
+        <w:t>000 €.</w:t>
+      </w:r>
+    </w:p>
+    <w:p>
+      <w:pPr>
+        <w:pStyle w:val="Titre2"/>
+      </w:pPr>
+      <w:bookmarkStart w:id="32" w:name="_Toc27584878"/>
+      <w:r>
+        <w:t>Date début</w:t>
+      </w:r>
       <w:bookmarkEnd w:id="32"/>
     </w:p>
     <w:p>
       <w:r>
-        <w:t>Chaque membre de l’équipe aura un statut d’indépendant au début, afin de diminuer les dégâts dans le cas o</w:t>
-      </w:r>
-      <w:r>
-        <w:t>ù</w:t>
-      </w:r>
-      <w:r>
-        <w:t xml:space="preserve"> le projet ne fonctionnera pas. Une fois le projet lancé et bien fonctionnel, nous pourrons lancer une SPRL et chaque membre obtiendront 14,3</w:t>
-      </w:r>
-      <w:r>
-        <w:t> </w:t>
-      </w:r>
-      <w:r>
-        <w:t>% de l’entreprise.</w:t>
-      </w:r>
-    </w:p>
-    <w:p>
-      <w:r>
-        <w:t>En tant qu’étudiant</w:t>
-      </w:r>
-      <w:r>
-        <w:t>s</w:t>
-      </w:r>
-      <w:r>
-        <w:t xml:space="preserve"> indépendant</w:t>
-      </w:r>
-      <w:r>
-        <w:t>s</w:t>
-      </w:r>
-      <w:r>
-        <w:t xml:space="preserve">, nous sommes exonérés de taxes tant que nous </w:t>
-      </w:r>
-      <w:r>
-        <w:t xml:space="preserve">ne </w:t>
-      </w:r>
-      <w:r>
-        <w:t>dépassons pas 6</w:t>
-      </w:r>
-      <w:r>
-        <w:t>.</w:t>
-      </w:r>
-      <w:r>
-        <w:t>900</w:t>
-      </w:r>
-      <w:r>
-        <w:t> </w:t>
-      </w:r>
-      <w:r>
-        <w:t>€ par an. De plus, en tant que jeune entreprise nous pouvons demander une exonération à la TVA à condition de ne pas dépasser un chiffre d’affaires annuel de 25</w:t>
-      </w:r>
-      <w:r>
-        <w:t>.</w:t>
-      </w:r>
-      <w:r>
-        <w:t>000 €.</w:t>
+        <w:t>En tenant compte de la durée des procédures pour la création de l’entreprise (1 jour ouvrable), nous avions décidé de les lancer en fin de création technique du projet.</w:t>
       </w:r>
     </w:p>
     <w:p>
       <w:pPr>
         <w:pStyle w:val="Titre2"/>
       </w:pPr>
-      <w:bookmarkStart w:id="33" w:name="_Toc27584878"/>
-      <w:r>
-        <w:t>Date début</w:t>
+      <w:bookmarkStart w:id="33" w:name="_Toc27584879"/>
+      <w:r>
+        <w:t>Capital</w:t>
       </w:r>
       <w:bookmarkEnd w:id="33"/>
-    </w:p>
-    <w:p>
-      <w:r>
-        <w:t>En tenant compte de la durée des procédures pour la création de l’entreprise (1 jour ouvrable), nous avions décidé de les lancer en fin de création technique du projet.</w:t>
-      </w:r>
-    </w:p>
-    <w:p>
-      <w:pPr>
-        <w:pStyle w:val="Titre2"/>
-      </w:pPr>
-      <w:bookmarkStart w:id="34" w:name="_Toc27584879"/>
-      <w:r>
-        <w:t>Capital</w:t>
-      </w:r>
-      <w:bookmarkEnd w:id="34"/>
     </w:p>
     <w:p>
       <w:r>
@@ -9605,63 +9584,63 @@
       <w:pPr>
         <w:pStyle w:val="Titre1"/>
       </w:pPr>
-      <w:bookmarkStart w:id="35" w:name="_Toc27584880"/>
+      <w:bookmarkStart w:id="34" w:name="_Toc27584880"/>
       <w:r>
         <w:t>Plan d’action</w:t>
       </w:r>
+      <w:bookmarkEnd w:id="34"/>
+    </w:p>
+    <w:p>
+      <w:pPr>
+        <w:pStyle w:val="Titre2"/>
+      </w:pPr>
+      <w:bookmarkStart w:id="35" w:name="_Toc27584881"/>
+      <w:r>
+        <w:t>R&amp;D</w:t>
+      </w:r>
       <w:bookmarkEnd w:id="35"/>
     </w:p>
     <w:p>
+      <w:r>
+        <w:t>Du point de vue de la recherche et du développement, nous avons la possibilité d’aller plus loin, surtout pour la réduction des coûts. Pour le moment nous utilisons une version câblée du Raspberry Pi, mais suite au développement de nos applications, nous allons pouvoir une Pi0, avec une antenne WiFi. Pour cela il faut que le client puisse se connecter facilement à son réseau sans fil. Nous arriverons ainsi à des coûts totaux de 50</w:t>
+      </w:r>
+      <w:r>
+        <w:t> </w:t>
+      </w:r>
+      <w:r>
+        <w:t>€, soit une diminution de 20</w:t>
+      </w:r>
+      <w:r>
+        <w:t> </w:t>
+      </w:r>
+      <w:r>
+        <w:t>euros par Raspberry Pi. Pi 0 a été choisie pour sa petite consommation électrique. Notre but étant d’offrir un service pour aider la planète à lutter contre le réchauffement climatique, nous ne pouvons pas nous permettre d’utiliser trop d’énergie pour un des seuls équipements qu’on utilise.</w:t>
+      </w:r>
+    </w:p>
+    <w:p>
       <w:pPr>
         <w:pStyle w:val="Titre2"/>
       </w:pPr>
-      <w:bookmarkStart w:id="36" w:name="_Toc27584881"/>
-      <w:r>
-        <w:t>R&amp;D</w:t>
+      <w:bookmarkStart w:id="36" w:name="_Toc27584882"/>
+      <w:r>
+        <w:t>Production</w:t>
       </w:r>
       <w:bookmarkEnd w:id="36"/>
     </w:p>
     <w:p>
       <w:r>
-        <w:t>Du point de vue de la recherche et du développement, nous avons la possibilité d’aller plus loin, surtout pour la réduction des coûts. Pour le moment nous utilisons une version câblée du Raspberry Pi, mais suite au développement de nos applications, nous allons pouvoir une Pi0, avec une antenne WiFi. Pour cela il faut que le client puisse se connecter facilement à son réseau sans fil. Nous arriverons ainsi à des coûts totaux de 50</w:t>
-      </w:r>
-      <w:r>
-        <w:t> </w:t>
-      </w:r>
-      <w:r>
-        <w:t>€, soit une diminution de 20</w:t>
-      </w:r>
-      <w:r>
-        <w:t> </w:t>
-      </w:r>
-      <w:r>
-        <w:t>euros par Raspberry Pi. Pi 0 a été choisie pour sa petite consommation électrique. Notre but étant d’offrir un service pour aider la planète à lutter contre le réchauffement climatique, nous ne pouvons pas nous permettre d’utiliser trop d’énergie pour un des seuls équipements qu’on utilise.</w:t>
+        <w:t>La production va être simple, car une fois que le client passe la commande pour son Raspberry, nous devons que mettre les coordonnées de son compte. Une fois l’appareil configuré, il pourra venir le chercher lors de nos rencontres de microagriculteurs. Lors de ces rencontres, nous allons profiter pour faire des petits jeux qui vont permettre aux différentes générations de partager leurs savoirs.</w:t>
       </w:r>
     </w:p>
     <w:p>
       <w:pPr>
         <w:pStyle w:val="Titre2"/>
       </w:pPr>
-      <w:bookmarkStart w:id="37" w:name="_Toc27584882"/>
-      <w:r>
-        <w:t>Production</w:t>
+      <w:bookmarkStart w:id="37" w:name="_Toc27584883"/>
+      <w:r>
+        <w:t>Marketing</w:t>
       </w:r>
       <w:bookmarkEnd w:id="37"/>
-    </w:p>
-    <w:p>
-      <w:r>
-        <w:t>La production va être simple, car une fois que le client passe la commande pour son Raspberry, nous devons que mettre les coordonnées de son compte. Une fois l’appareil configuré, il pourra venir le chercher lors de nos rencontres de microagriculteurs. Lors de ces rencontres, nous allons profiter pour faire des petits jeux qui vont permettre aux différentes générations de partager leurs savoirs.</w:t>
-      </w:r>
-    </w:p>
-    <w:p>
-      <w:pPr>
-        <w:pStyle w:val="Titre2"/>
-      </w:pPr>
-      <w:bookmarkStart w:id="38" w:name="_Toc27584883"/>
-      <w:r>
-        <w:t>Marketing</w:t>
-      </w:r>
-      <w:bookmarkEnd w:id="38"/>
     </w:p>
     <w:p>
       <w:r>
@@ -9695,6 +9674,7 @@
         </w:numPr>
       </w:pPr>
       <w:r>
+        <w:lastRenderedPageBreak/>
         <w:t>Rencontres des agriculteurs</w:t>
       </w:r>
       <w:r>
@@ -9862,7 +9842,7 @@
       <w:pPr>
         <w:pStyle w:val="Titre2"/>
       </w:pPr>
-      <w:bookmarkStart w:id="39" w:name="_Toc27584884"/>
+      <w:bookmarkStart w:id="38" w:name="_Toc27584884"/>
       <w:r>
         <w:t>International d</w:t>
       </w:r>
@@ -9872,7 +9852,7 @@
       <w:r>
         <w:t>v</w:t>
       </w:r>
-      <w:bookmarkEnd w:id="39"/>
+      <w:bookmarkEnd w:id="38"/>
     </w:p>
     <w:p>
       <w:r>
@@ -9943,21 +9923,21 @@
       <w:pPr>
         <w:pStyle w:val="Titre1"/>
       </w:pPr>
-      <w:bookmarkStart w:id="40" w:name="_Toc27584885"/>
+      <w:bookmarkStart w:id="39" w:name="_Toc27584885"/>
       <w:r>
         <w:t>Prévisions financières</w:t>
       </w:r>
+      <w:bookmarkEnd w:id="39"/>
+    </w:p>
+    <w:p>
+      <w:pPr>
+        <w:pStyle w:val="Titre2"/>
+      </w:pPr>
+      <w:bookmarkStart w:id="40" w:name="_Toc27584886"/>
+      <w:r>
+        <w:t>Estimation des revenues</w:t>
+      </w:r>
       <w:bookmarkEnd w:id="40"/>
-    </w:p>
-    <w:p>
-      <w:pPr>
-        <w:pStyle w:val="Titre2"/>
-      </w:pPr>
-      <w:bookmarkStart w:id="41" w:name="_Toc27584886"/>
-      <w:r>
-        <w:t>Estimation des revenues</w:t>
-      </w:r>
-      <w:bookmarkEnd w:id="41"/>
       <w:r>
         <w:t> </w:t>
       </w:r>
@@ -9966,6 +9946,7 @@
       <w:pPr>
         <w:pStyle w:val="NormalWeb"/>
         <w:spacing w:before="0" w:beforeAutospacing="0" w:after="160" w:afterAutospacing="0"/>
+        <w:jc w:val="center"/>
         <w:rPr>
           <w:color w:val="000000"/>
         </w:rPr>
@@ -10033,6 +10014,7 @@
       <w:pPr>
         <w:pStyle w:val="NormalWeb"/>
         <w:spacing w:before="0" w:beforeAutospacing="0" w:after="160" w:afterAutospacing="0"/>
+        <w:jc w:val="center"/>
         <w:rPr>
           <w:color w:val="000000"/>
         </w:rPr>
@@ -10098,6 +10080,7 @@
     </w:p>
     <w:p>
       <w:r>
+        <w:lastRenderedPageBreak/>
         <w:t>Afin d’établir et de vérifier si notre prix sera accepté par le marché, nous sommes allés discuter avec des personnes qui détiennent des potagers</w:t>
       </w:r>
       <w:r>
@@ -10137,7 +10120,10 @@
         <w:t> </w:t>
       </w:r>
       <w:r>
-        <w:t>%  à payer plus de 80</w:t>
+        <w:t>% à</w:t>
+      </w:r>
+      <w:r>
+        <w:t xml:space="preserve"> payer plus de 80</w:t>
       </w:r>
       <w:r>
         <w:t> </w:t>
@@ -10159,10 +10145,359 @@
     </w:p>
     <w:p>
       <w:pPr>
-        <w:rPr>
-          <w:rStyle w:val="Titre2Car"/>
-        </w:rPr>
-      </w:pPr>
+        <w:jc w:val="center"/>
+        <w:rPr>
+          <w:color w:val="000000"/>
+        </w:rPr>
+      </w:pPr>
+      <w:r>
+        <w:rPr>
+          <w:noProof/>
+          <w:color w:val="000000"/>
+        </w:rPr>
+        <mc:AlternateContent>
+          <mc:Choice Requires="wps">
+            <w:drawing>
+              <wp:anchor distT="0" distB="0" distL="114300" distR="114300" simplePos="0" relativeHeight="251675648" behindDoc="0" locked="0" layoutInCell="1" allowOverlap="1" wp14:anchorId="157C9082" wp14:editId="3C487BE1">
+                <wp:simplePos x="0" y="0"/>
+                <wp:positionH relativeFrom="column">
+                  <wp:posOffset>14605</wp:posOffset>
+                </wp:positionH>
+                <wp:positionV relativeFrom="paragraph">
+                  <wp:posOffset>1663700</wp:posOffset>
+                </wp:positionV>
+                <wp:extent cx="2790825" cy="304800"/>
+                <wp:effectExtent l="0" t="0" r="9525" b="0"/>
+                <wp:wrapNone/>
+                <wp:docPr id="5" name="Zone de texte 5"/>
+                <wp:cNvGraphicFramePr/>
+                <a:graphic xmlns:a="http://schemas.openxmlformats.org/drawingml/2006/main">
+                  <a:graphicData uri="http://schemas.microsoft.com/office/word/2010/wordprocessingShape">
+                    <wps:wsp>
+                      <wps:cNvSpPr txBox="1"/>
+                      <wps:spPr>
+                        <a:xfrm>
+                          <a:off x="0" y="0"/>
+                          <a:ext cx="2790825" cy="304800"/>
+                        </a:xfrm>
+                        <a:prstGeom prst="rect">
+                          <a:avLst/>
+                        </a:prstGeom>
+                        <a:solidFill>
+                          <a:schemeClr val="lt1"/>
+                        </a:solidFill>
+                        <a:ln w="6350">
+                          <a:noFill/>
+                        </a:ln>
+                      </wps:spPr>
+                      <wps:txbx>
+                        <w:txbxContent>
+                          <w:p>
+                            <w:pPr>
+                              <w:jc w:val="right"/>
+                            </w:pPr>
+                            <w:r>
+                              <w:t>Choix entre public, personnes inscrites, privé</w:t>
+                            </w:r>
+                          </w:p>
+                        </w:txbxContent>
+                      </wps:txbx>
+                      <wps:bodyPr rot="0" spcFirstLastPara="0" vertOverflow="overflow" horzOverflow="overflow" vert="horz" wrap="square" lIns="91440" tIns="45720" rIns="91440" bIns="45720" numCol="1" spcCol="0" rtlCol="0" fromWordArt="0" anchor="t" anchorCtr="0" forceAA="0" compatLnSpc="1">
+                        <a:prstTxWarp prst="textNoShape">
+                          <a:avLst/>
+                        </a:prstTxWarp>
+                        <a:noAutofit/>
+                      </wps:bodyPr>
+                    </wps:wsp>
+                  </a:graphicData>
+                </a:graphic>
+                <wp14:sizeRelH relativeFrom="margin">
+                  <wp14:pctWidth>0</wp14:pctWidth>
+                </wp14:sizeRelH>
+              </wp:anchor>
+            </w:drawing>
+          </mc:Choice>
+          <mc:Fallback>
+            <w:pict>
+              <v:shape w14:anchorId="157C9082" id="Zone de texte 5" o:spid="_x0000_s1029" type="#_x0000_t202" style="position:absolute;left:0;text-align:left;margin-left:1.15pt;margin-top:131pt;width:219.75pt;height:24pt;z-index:251675648;visibility:visible;mso-wrap-style:square;mso-width-percent:0;mso-wrap-distance-left:9pt;mso-wrap-distance-top:0;mso-wrap-distance-right:9pt;mso-wrap-distance-bottom:0;mso-position-horizontal:absolute;mso-position-horizontal-relative:text;mso-position-vertical:absolute;mso-position-vertical-relative:text;mso-width-percent:0;mso-width-relative:margin;v-text-anchor:top" o:gfxdata="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" fillcolor="white [3201]" stroked="f" strokeweight=".5pt">
+                <v:textbox>
+                  <w:txbxContent>
+                    <w:p>
+                      <w:pPr>
+                        <w:jc w:val="right"/>
+                      </w:pPr>
+                      <w:r>
+                        <w:t>Choix entre public, personnes inscrites, privé</w:t>
+                      </w:r>
+                    </w:p>
+                  </w:txbxContent>
+                </v:textbox>
+              </v:shape>
+            </w:pict>
+          </mc:Fallback>
+        </mc:AlternateContent>
+      </w:r>
+      <w:r>
+        <w:rPr>
+          <w:noProof/>
+          <w:color w:val="000000"/>
+        </w:rPr>
+        <mc:AlternateContent>
+          <mc:Choice Requires="wps">
+            <w:drawing>
+              <wp:anchor distT="0" distB="0" distL="114300" distR="114300" simplePos="0" relativeHeight="251673600" behindDoc="0" locked="0" layoutInCell="1" allowOverlap="1" wp14:anchorId="2F777CC7" wp14:editId="02212FEB">
+                <wp:simplePos x="0" y="0"/>
+                <wp:positionH relativeFrom="column">
+                  <wp:posOffset>14605</wp:posOffset>
+                </wp:positionH>
+                <wp:positionV relativeFrom="paragraph">
+                  <wp:posOffset>1339850</wp:posOffset>
+                </wp:positionV>
+                <wp:extent cx="2790825" cy="304800"/>
+                <wp:effectExtent l="0" t="0" r="9525" b="0"/>
+                <wp:wrapNone/>
+                <wp:docPr id="4" name="Zone de texte 4"/>
+                <wp:cNvGraphicFramePr/>
+                <a:graphic xmlns:a="http://schemas.openxmlformats.org/drawingml/2006/main">
+                  <a:graphicData uri="http://schemas.microsoft.com/office/word/2010/wordprocessingShape">
+                    <wps:wsp>
+                      <wps:cNvSpPr txBox="1"/>
+                      <wps:spPr>
+                        <a:xfrm>
+                          <a:off x="0" y="0"/>
+                          <a:ext cx="2790825" cy="304800"/>
+                        </a:xfrm>
+                        <a:prstGeom prst="rect">
+                          <a:avLst/>
+                        </a:prstGeom>
+                        <a:solidFill>
+                          <a:schemeClr val="lt1"/>
+                        </a:solidFill>
+                        <a:ln w="6350">
+                          <a:noFill/>
+                        </a:ln>
+                      </wps:spPr>
+                      <wps:txbx>
+                        <w:txbxContent>
+                          <w:p>
+                            <w:pPr>
+                              <w:jc w:val="right"/>
+                            </w:pPr>
+                            <w:r>
+                              <w:t>Non, je veux que ça reste privé</w:t>
+                            </w:r>
+                          </w:p>
+                        </w:txbxContent>
+                      </wps:txbx>
+                      <wps:bodyPr rot="0" spcFirstLastPara="0" vertOverflow="overflow" horzOverflow="overflow" vert="horz" wrap="square" lIns="91440" tIns="45720" rIns="91440" bIns="45720" numCol="1" spcCol="0" rtlCol="0" fromWordArt="0" anchor="t" anchorCtr="0" forceAA="0" compatLnSpc="1">
+                        <a:prstTxWarp prst="textNoShape">
+                          <a:avLst/>
+                        </a:prstTxWarp>
+                        <a:noAutofit/>
+                      </wps:bodyPr>
+                    </wps:wsp>
+                  </a:graphicData>
+                </a:graphic>
+                <wp14:sizeRelH relativeFrom="margin">
+                  <wp14:pctWidth>0</wp14:pctWidth>
+                </wp14:sizeRelH>
+              </wp:anchor>
+            </w:drawing>
+          </mc:Choice>
+          <mc:Fallback>
+            <w:pict>
+              <v:shape w14:anchorId="2F777CC7" id="Zone de texte 4" o:spid="_x0000_s1030" type="#_x0000_t202" style="position:absolute;left:0;text-align:left;margin-left:1.15pt;margin-top:105.5pt;width:219.75pt;height:24pt;z-index:251673600;visibility:visible;mso-wrap-style:square;mso-width-percent:0;mso-wrap-distance-left:9pt;mso-wrap-distance-top:0;mso-wrap-distance-right:9pt;mso-wrap-distance-bottom:0;mso-position-horizontal:absolute;mso-position-horizontal-relative:text;mso-position-vertical:absolute;mso-position-vertical-relative:text;mso-width-percent:0;mso-width-relative:margin;v-text-anchor:top" o:gfxdata="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" fillcolor="white [3201]" stroked="f" strokeweight=".5pt">
+                <v:textbox>
+                  <w:txbxContent>
+                    <w:p>
+                      <w:pPr>
+                        <w:jc w:val="right"/>
+                      </w:pPr>
+                      <w:r>
+                        <w:t>Non, je veux que ça reste privé</w:t>
+                      </w:r>
+                    </w:p>
+                  </w:txbxContent>
+                </v:textbox>
+              </v:shape>
+            </w:pict>
+          </mc:Fallback>
+        </mc:AlternateContent>
+      </w:r>
+      <w:r>
+        <w:rPr>
+          <w:noProof/>
+          <w:color w:val="000000"/>
+        </w:rPr>
+        <mc:AlternateContent>
+          <mc:Choice Requires="wps">
+            <w:drawing>
+              <wp:anchor distT="0" distB="0" distL="114300" distR="114300" simplePos="0" relativeHeight="251669504" behindDoc="0" locked="0" layoutInCell="1" allowOverlap="1" wp14:anchorId="559DE775" wp14:editId="22E468B7">
+                <wp:simplePos x="0" y="0"/>
+                <wp:positionH relativeFrom="column">
+                  <wp:posOffset>14605</wp:posOffset>
+                </wp:positionH>
+                <wp:positionV relativeFrom="paragraph">
+                  <wp:posOffset>635000</wp:posOffset>
+                </wp:positionV>
+                <wp:extent cx="2790825" cy="304800"/>
+                <wp:effectExtent l="0" t="0" r="9525" b="0"/>
+                <wp:wrapNone/>
+                <wp:docPr id="2" name="Zone de texte 2"/>
+                <wp:cNvGraphicFramePr/>
+                <a:graphic xmlns:a="http://schemas.openxmlformats.org/drawingml/2006/main">
+                  <a:graphicData uri="http://schemas.microsoft.com/office/word/2010/wordprocessingShape">
+                    <wps:wsp>
+                      <wps:cNvSpPr txBox="1"/>
+                      <wps:spPr>
+                        <a:xfrm>
+                          <a:off x="0" y="0"/>
+                          <a:ext cx="2790825" cy="304800"/>
+                        </a:xfrm>
+                        <a:prstGeom prst="rect">
+                          <a:avLst/>
+                        </a:prstGeom>
+                        <a:solidFill>
+                          <a:schemeClr val="lt1"/>
+                        </a:solidFill>
+                        <a:ln w="6350">
+                          <a:noFill/>
+                        </a:ln>
+                      </wps:spPr>
+                      <wps:txbx>
+                        <w:txbxContent>
+                          <w:p>
+                            <w:pPr>
+                              <w:jc w:val="right"/>
+                            </w:pPr>
+                            <w:r>
+                              <w:t>Oui, public</w:t>
+                            </w:r>
+                          </w:p>
+                        </w:txbxContent>
+                      </wps:txbx>
+                      <wps:bodyPr rot="0" spcFirstLastPara="0" vertOverflow="overflow" horzOverflow="overflow" vert="horz" wrap="square" lIns="91440" tIns="45720" rIns="91440" bIns="45720" numCol="1" spcCol="0" rtlCol="0" fromWordArt="0" anchor="t" anchorCtr="0" forceAA="0" compatLnSpc="1">
+                        <a:prstTxWarp prst="textNoShape">
+                          <a:avLst/>
+                        </a:prstTxWarp>
+                        <a:noAutofit/>
+                      </wps:bodyPr>
+                    </wps:wsp>
+                  </a:graphicData>
+                </a:graphic>
+                <wp14:sizeRelH relativeFrom="margin">
+                  <wp14:pctWidth>0</wp14:pctWidth>
+                </wp14:sizeRelH>
+              </wp:anchor>
+            </w:drawing>
+          </mc:Choice>
+          <mc:Fallback>
+            <w:pict>
+              <v:shape w14:anchorId="559DE775" id="Zone de texte 2" o:spid="_x0000_s1031" type="#_x0000_t202" style="position:absolute;left:0;text-align:left;margin-left:1.15pt;margin-top:50pt;width:219.75pt;height:24pt;z-index:251669504;visibility:visible;mso-wrap-style:square;mso-width-percent:0;mso-wrap-distance-left:9pt;mso-wrap-distance-top:0;mso-wrap-distance-right:9pt;mso-wrap-distance-bottom:0;mso-position-horizontal:absolute;mso-position-horizontal-relative:text;mso-position-vertical:absolute;mso-position-vertical-relative:text;mso-width-percent:0;mso-width-relative:margin;v-text-anchor:top" o:gfxdata="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" fillcolor="white [3201]" stroked="f" strokeweight=".5pt">
+                <v:textbox>
+                  <w:txbxContent>
+                    <w:p>
+                      <w:pPr>
+                        <w:jc w:val="right"/>
+                      </w:pPr>
+                      <w:r>
+                        <w:t>Oui, public</w:t>
+                      </w:r>
+                    </w:p>
+                  </w:txbxContent>
+                </v:textbox>
+              </v:shape>
+            </w:pict>
+          </mc:Fallback>
+        </mc:AlternateContent>
+      </w:r>
+      <w:r>
+        <w:rPr>
+          <w:noProof/>
+          <w:color w:val="000000"/>
+        </w:rPr>
+        <mc:AlternateContent>
+          <mc:Choice Requires="wps">
+            <w:drawing>
+              <wp:anchor distT="0" distB="0" distL="114300" distR="114300" simplePos="0" relativeHeight="251671552" behindDoc="0" locked="0" layoutInCell="1" allowOverlap="1" wp14:anchorId="65F826DE" wp14:editId="7FEABFF1">
+                <wp:simplePos x="0" y="0"/>
+                <wp:positionH relativeFrom="column">
+                  <wp:posOffset>14605</wp:posOffset>
+                </wp:positionH>
+                <wp:positionV relativeFrom="paragraph">
+                  <wp:posOffset>958850</wp:posOffset>
+                </wp:positionV>
+                <wp:extent cx="2790825" cy="304800"/>
+                <wp:effectExtent l="0" t="0" r="9525" b="0"/>
+                <wp:wrapNone/>
+                <wp:docPr id="3" name="Zone de texte 3"/>
+                <wp:cNvGraphicFramePr/>
+                <a:graphic xmlns:a="http://schemas.openxmlformats.org/drawingml/2006/main">
+                  <a:graphicData uri="http://schemas.microsoft.com/office/word/2010/wordprocessingShape">
+                    <wps:wsp>
+                      <wps:cNvSpPr txBox="1"/>
+                      <wps:spPr>
+                        <a:xfrm>
+                          <a:off x="0" y="0"/>
+                          <a:ext cx="2790825" cy="304800"/>
+                        </a:xfrm>
+                        <a:prstGeom prst="rect">
+                          <a:avLst/>
+                        </a:prstGeom>
+                        <a:solidFill>
+                          <a:schemeClr val="lt1"/>
+                        </a:solidFill>
+                        <a:ln w="6350">
+                          <a:noFill/>
+                        </a:ln>
+                      </wps:spPr>
+                      <wps:txbx>
+                        <w:txbxContent>
+                          <w:p>
+                            <w:pPr>
+                              <w:jc w:val="right"/>
+                            </w:pPr>
+                            <w:r>
+                              <w:t>Oui mais qu’aux personnes inscrites</w:t>
+                            </w:r>
+                          </w:p>
+                        </w:txbxContent>
+                      </wps:txbx>
+                      <wps:bodyPr rot="0" spcFirstLastPara="0" vertOverflow="overflow" horzOverflow="overflow" vert="horz" wrap="square" lIns="91440" tIns="45720" rIns="91440" bIns="45720" numCol="1" spcCol="0" rtlCol="0" fromWordArt="0" anchor="t" anchorCtr="0" forceAA="0" compatLnSpc="1">
+                        <a:prstTxWarp prst="textNoShape">
+                          <a:avLst/>
+                        </a:prstTxWarp>
+                        <a:noAutofit/>
+                      </wps:bodyPr>
+                    </wps:wsp>
+                  </a:graphicData>
+                </a:graphic>
+                <wp14:sizeRelH relativeFrom="margin">
+                  <wp14:pctWidth>0</wp14:pctWidth>
+                </wp14:sizeRelH>
+              </wp:anchor>
+            </w:drawing>
+          </mc:Choice>
+          <mc:Fallback>
+            <w:pict>
+              <v:shape w14:anchorId="65F826DE" id="Zone de texte 3" o:spid="_x0000_s1032" type="#_x0000_t202" style="position:absolute;left:0;text-align:left;margin-left:1.15pt;margin-top:75.5pt;width:219.75pt;height:24pt;z-index:251671552;visibility:visible;mso-wrap-style:square;mso-width-percent:0;mso-wrap-distance-left:9pt;mso-wrap-distance-top:0;mso-wrap-distance-right:9pt;mso-wrap-distance-bottom:0;mso-position-horizontal:absolute;mso-position-horizontal-relative:text;mso-position-vertical:absolute;mso-position-vertical-relative:text;mso-width-percent:0;mso-width-relative:margin;v-text-anchor:top" o:gfxdata="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" fillcolor="white [3201]" stroked="f" strokeweight=".5pt">
+                <v:textbox>
+                  <w:txbxContent>
+                    <w:p>
+                      <w:pPr>
+                        <w:jc w:val="right"/>
+                      </w:pPr>
+                      <w:r>
+                        <w:t>Oui mais qu’aux personnes inscrites</w:t>
+                      </w:r>
+                    </w:p>
+                  </w:txbxContent>
+                </v:textbox>
+              </v:shape>
+            </w:pict>
+          </mc:Fallback>
+        </mc:AlternateContent>
+      </w:r>
       <w:r>
         <w:rPr>
           <w:noProof/>
@@ -10218,22 +10553,17 @@
           </wp:inline>
         </w:drawing>
       </w:r>
-      <w:r>
-        <w:rPr>
-          <w:color w:val="000000"/>
-        </w:rPr>
-        <w:br/>
-      </w:r>
-      <w:r>
-        <w:rPr>
-          <w:color w:val="000000"/>
-        </w:rPr>
-        <w:br/>
-      </w:r>
-      <w:r>
+    </w:p>
+    <w:p>
+      <w:pPr>
         <w:rPr>
           <w:rStyle w:val="Titre2Car"/>
         </w:rPr>
+      </w:pPr>
+      <w:r>
+        <w:rPr>
+          <w:rStyle w:val="Titre2Car"/>
+        </w:rPr>
         <w:t>Bénéfices</w:t>
       </w:r>
     </w:p>
@@ -10270,11 +10600,11 @@
       <w:pPr>
         <w:pStyle w:val="Titre1"/>
       </w:pPr>
-      <w:bookmarkStart w:id="42" w:name="_Toc27584887"/>
+      <w:bookmarkStart w:id="41" w:name="_Toc27584887"/>
       <w:r>
         <w:t>En cas d’échec</w:t>
       </w:r>
-      <w:bookmarkEnd w:id="42"/>
+      <w:bookmarkEnd w:id="41"/>
     </w:p>
     <w:p>
       <w:r>
@@ -10306,11 +10636,12 @@
       <w:pPr>
         <w:pStyle w:val="Titre1"/>
       </w:pPr>
-      <w:bookmarkStart w:id="43" w:name="_Toc27584888"/>
-      <w:r>
+      <w:bookmarkStart w:id="42" w:name="_Toc27584888"/>
+      <w:r>
+        <w:lastRenderedPageBreak/>
         <w:t>Backlog</w:t>
       </w:r>
-      <w:bookmarkEnd w:id="43"/>
+      <w:bookmarkEnd w:id="42"/>
     </w:p>
     <w:p>
       <w:pPr>
@@ -10320,11 +10651,11 @@
           <w:szCs w:val="28"/>
         </w:rPr>
       </w:pPr>
-      <w:bookmarkStart w:id="44" w:name="_Toc27584889"/>
+      <w:bookmarkStart w:id="43" w:name="_Toc27584889"/>
       <w:r>
         <w:t>User Stories lié au site web</w:t>
       </w:r>
-      <w:bookmarkEnd w:id="44"/>
+      <w:bookmarkEnd w:id="43"/>
     </w:p>
     <w:p>
       <w:pPr>
@@ -11287,6 +11618,7 @@
           <w:sz w:val="22"/>
           <w:szCs w:val="22"/>
         </w:rPr>
+        <w:lastRenderedPageBreak/>
         <w:t>Considéré comme terminé lorsqu’un client sait accéder à une page web contenant toutes les</w:t>
       </w:r>
       <w:r>
@@ -11838,11 +12170,11 @@
       <w:pPr>
         <w:pStyle w:val="Titre2"/>
       </w:pPr>
-      <w:bookmarkStart w:id="45" w:name="_Toc27584890"/>
+      <w:bookmarkStart w:id="44" w:name="_Toc27584890"/>
       <w:r>
         <w:t>User Stories lié à l’appareil de suivi</w:t>
       </w:r>
-      <w:bookmarkEnd w:id="45"/>
+      <w:bookmarkEnd w:id="44"/>
     </w:p>
     <w:p>
       <w:pPr>
@@ -12141,6 +12473,7 @@
           <w:sz w:val="22"/>
           <w:szCs w:val="22"/>
         </w:rPr>
+        <w:lastRenderedPageBreak/>
         <w:t>En tant qu’utilisateur de l’appareil de suivi de mes graines (enregistré et abonnement Rose), j’ai la possibilité de prendre contact avec le support de seed-IT en cas de problème technique.</w:t>
       </w:r>
       <w:r>
@@ -12274,11 +12607,11 @@
       <w:pPr>
         <w:pStyle w:val="Titre1"/>
       </w:pPr>
-      <w:bookmarkStart w:id="46" w:name="_Toc27584891"/>
+      <w:bookmarkStart w:id="45" w:name="_Toc27584891"/>
       <w:r>
         <w:t>Améliorations possibles</w:t>
       </w:r>
-      <w:bookmarkEnd w:id="46"/>
+      <w:bookmarkEnd w:id="45"/>
     </w:p>
     <w:p>
       <w:r>
@@ -12351,7 +12684,13 @@
         <w:t>GPS</w:t>
       </w:r>
       <w:r>
-        <w:t xml:space="preserve"> sur le site (basé sur leur adresse IP ou les informations de localisation partagé si l’option “Do Not Track” n’a pas été désactivé</w:t>
+        <w:t xml:space="preserve"> sur le site (basé sur leur adresse IP ou les informations de </w:t>
+      </w:r>
+      <w:r>
+        <w:t>localisation partagée</w:t>
+      </w:r>
+      <w:r>
+        <w:t xml:space="preserve"> si l’option “Do Not Track” n’a pas été désactivé</w:t>
       </w:r>
       <w:r>
         <w:t>e</w:t>
@@ -12410,62 +12749,74 @@
       <w:pPr>
         <w:pStyle w:val="Titre1"/>
       </w:pPr>
-      <w:bookmarkStart w:id="47" w:name="_Toc27584892"/>
-      <w:r>
+      <w:bookmarkStart w:id="46" w:name="_Toc27584892"/>
+      <w:r>
+        <w:lastRenderedPageBreak/>
         <w:t>Conclusion</w:t>
       </w:r>
+      <w:bookmarkEnd w:id="46"/>
+    </w:p>
+    <w:p>
+      <w:r>
+        <w:t>Notre inquiétude était de savoir si notre idée allez être acceptée par le public. Nous avons une moyenne de 3,61/5 pour l’intégralité du projet, les prix proposés et de notre site. Cette côte nous montre que malgré les certains changements et améliorations à faire, nous pensons être arrivés à un projet fiable et pouvant être proposé publiquement.</w:t>
+      </w:r>
+    </w:p>
+    <w:p/>
+    <w:p>
+      <w:pPr>
+        <w:pStyle w:val="Titre2"/>
+      </w:pPr>
+      <w:bookmarkStart w:id="47" w:name="_Toc27584893"/>
+      <w:r>
+        <w:t>Analyse par étudiant</w:t>
+      </w:r>
       <w:bookmarkEnd w:id="47"/>
     </w:p>
     <w:p>
-      <w:r>
-        <w:t>Notre inquiétude était de savoir si notre idée allez être acceptée par le public. Nous avons une moyenne de 3,61/5 pour l’intégralité du projet, les prix proposés et de notre site. Cette côte nous montre que malgré les certains changements et améliorations à faire, nous pensons être arrivés à un projet fiable et pouvant être proposé publiquement.</w:t>
-      </w:r>
-    </w:p>
-    <w:p/>
-    <w:p>
-      <w:pPr>
-        <w:pStyle w:val="Titre2"/>
-      </w:pPr>
-      <w:bookmarkStart w:id="48" w:name="_Toc27584893"/>
-      <w:r>
-        <w:t>Analyse par étudiant</w:t>
+      <w:pPr>
+        <w:pStyle w:val="Titre3"/>
+      </w:pPr>
+      <w:bookmarkStart w:id="48" w:name="_Toc27584894"/>
+      <w:r>
+        <w:t>Hymed Boussaklatan</w:t>
       </w:r>
       <w:bookmarkEnd w:id="48"/>
     </w:p>
     <w:p>
-      <w:pPr>
-        <w:pStyle w:val="Titre3"/>
-      </w:pPr>
-      <w:bookmarkStart w:id="49" w:name="_Toc27584894"/>
-      <w:r>
-        <w:t>Hymed Boussaklatan</w:t>
-      </w:r>
+      <w:r>
+        <w:t>J’ai bien aimé le projet</w:t>
+      </w:r>
+      <w:r>
+        <w:t>,</w:t>
+      </w:r>
+      <w:r>
+        <w:t xml:space="preserve"> car toute la période était constituée d’un apprentissage continu en PHP. Le fait que j’adore le développement m’a permis de m’épanouir</w:t>
+      </w:r>
+      <w:r>
+        <w:t>,</w:t>
+      </w:r>
+      <w:r>
+        <w:t xml:space="preserve"> mais malheureusement la communication avec l’équipe professorale nous a mis en détresse sur la fin (</w:t>
+      </w:r>
+      <w:r>
+        <w:t>exemple</w:t>
+      </w:r>
+      <w:r>
+        <w:t> </w:t>
+      </w:r>
+      <w:r>
+        <w:t>: couleurs du site qui étaient présentes depuis le d</w:t>
+      </w:r>
+      <w:bookmarkStart w:id="49" w:name="_GoBack"/>
       <w:bookmarkEnd w:id="49"/>
-    </w:p>
-    <w:p>
-      <w:r>
-        <w:t>J’ai bien aimé le projet</w:t>
-      </w:r>
-      <w:r>
-        <w:t>,</w:t>
-      </w:r>
-      <w:r>
-        <w:t xml:space="preserve"> car toute la période était constituée d’un apprentissage continu en PHP. Le fait que j’adore le développement m’a permis de m’épanouir</w:t>
-      </w:r>
-      <w:r>
-        <w:t>,</w:t>
-      </w:r>
-      <w:r>
-        <w:t xml:space="preserve"> mais malheureusement la communication avec l’équipe professorale nous a mis en détresse sur la fin (</w:t>
-      </w:r>
-      <w:r>
-        <w:t>exemple</w:t>
-      </w:r>
-      <w:r>
-        <w:t> </w:t>
-      </w:r>
-      <w:r>
-        <w:t>: couleurs du site qui étaient présentes depuis le début, la structure du site, etc...). Ce qui m’a en partie déplu c’était le travail avec une si grosse équipe,  car pour chaque décision nous devions attendre que tous les membres soient d’accord.</w:t>
+      <w:r>
+        <w:t xml:space="preserve">ébut, la structure du site, </w:t>
+      </w:r>
+      <w:r>
+        <w:t>…</w:t>
+      </w:r>
+      <w:r>
+        <w:t>). Ce qui m’a en partie déplu c’était le travail avec une si grosse équipe, car pour chaque décision nous devions attendre que tous les membres soient d’accord.</w:t>
       </w:r>
     </w:p>
     <w:p>
@@ -12588,6 +12939,7 @@
         </w:rPr>
       </w:pPr>
       <w:r>
+        <w:lastRenderedPageBreak/>
         <w:br/>
       </w:r>
       <w:bookmarkStart w:id="52" w:name="_Toc27584897"/>
@@ -12780,6 +13132,7 @@
       </w:pPr>
       <w:bookmarkStart w:id="56" w:name="_Toc27584901"/>
       <w:r>
+        <w:lastRenderedPageBreak/>
         <w:t>Bibliographie – Sources</w:t>
       </w:r>
       <w:bookmarkEnd w:id="56"/>
@@ -15984,13 +16337,7 @@
     </w:pPr>
     <w:r>
       <w:tab/>
-      <w:t xml:space="preserve">Table des matières – Page </w:t>
-    </w:r>
-    <w:r>
-      <w:t>1</w:t>
-    </w:r>
-    <w:r>
-      <w:t xml:space="preserve"> sur 2</w:t>
+      <w:t>Table des matières – Page 1 sur 2</w:t>
     </w:r>
   </w:p>
 </w:ftr>
@@ -23436,7 +23783,7 @@
 </file>
 
 <file path=customXml/itemProps2.xml><?xml version="1.0" encoding="utf-8"?>
-<ds:datastoreItem xmlns:ds="http://schemas.openxmlformats.org/officeDocument/2006/customXml" ds:itemID="{33FFF3A4-2E3F-45A2-8FB3-CCE4ADD0BA4E}">
+<ds:datastoreItem xmlns:ds="http://schemas.openxmlformats.org/officeDocument/2006/customXml" ds:itemID="{D01825D9-D2C6-42B5-9580-EFE35C974996}">
   <ds:schemaRefs>
     <ds:schemaRef ds:uri="http://schemas.openxmlformats.org/officeDocument/2006/bibliography"/>
   </ds:schemaRefs>

</xml_diff>